<commit_message>
Adicionando novo relatório e script
</commit_message>
<xml_diff>
--- a/relatorios/Relatorio_Avaliacao_Maturidade.docx
+++ b/relatorios/Relatorio_Avaliacao_Maturidade.docx
@@ -40,7 +40,7 @@
             <w:r>
               <w:drawing>
                 <wp:inline xmlns:a="http://schemas.openxmlformats.org/drawingml/2006/main" xmlns:pic="http://schemas.openxmlformats.org/drawingml/2006/picture">
-                  <wp:extent cx="1097280" cy="321798"/>
+                  <wp:extent cx="1097280" cy="1097280"/>
                   <wp:docPr id="1" name="Picture 1"/>
                   <wp:cNvGraphicFramePr>
                     <a:graphicFrameLocks noChangeAspect="1"/>
@@ -49,7 +49,7 @@
                     <a:graphicData uri="http://schemas.openxmlformats.org/drawingml/2006/picture">
                       <pic:pic>
                         <pic:nvPicPr>
-                          <pic:cNvPr id="0" name="logo_incloud.png"/>
+                          <pic:cNvPr id="0" name="logo-startcodecloud.png"/>
                           <pic:cNvPicPr/>
                         </pic:nvPicPr>
                         <pic:blipFill>
@@ -61,7 +61,7 @@
                         <pic:spPr>
                           <a:xfrm>
                             <a:off x="0" y="0"/>
-                            <a:ext cx="1097280" cy="321798"/>
+                            <a:ext cx="1097280" cy="1097280"/>
                           </a:xfrm>
                           <a:prstGeom prst="rect"/>
                         </pic:spPr>
@@ -80,7 +80,6 @@
       <w:tblPr>
         <w:tblStyle w:val="TableGrid"/>
         <w:tblW w:type="auto" w:w="0"/>
-        <w:tblLayout w:type="autofit"/>
         <w:tblLook w:firstColumn="1" w:firstRow="1" w:lastColumn="0" w:lastRow="0" w:noHBand="0" w:noVBand="1" w:val="04A0"/>
       </w:tblPr>
       <w:tblGrid>
@@ -94,7 +93,7 @@
           </w:tcPr>
           <w:p>
             <w:r>
-              <w:t>📛 Cliente: Antagonista</w:t>
+              <w:t>📛 Cliente: Up Séries</w:t>
             </w:r>
           </w:p>
         </w:tc>
@@ -104,7 +103,7 @@
           </w:tcPr>
           <w:p>
             <w:r>
-              <w:t>🏢 Empresa Executora: InCloud tecnologia</w:t>
+              <w:t>🏢 Empresa Executora: StartCode Cloud Tecnologia</w:t>
             </w:r>
           </w:p>
         </w:tc>
@@ -116,7 +115,7 @@
           </w:tcPr>
           <w:p>
             <w:r>
-              <w:t>🧑‍💼 Autores: Arimatéia Júnior, Yuri Lopes</w:t>
+              <w:t>🧑‍💼 Autores: Arimatéia Júnior</w:t>
             </w:r>
           </w:p>
         </w:tc>
@@ -576,6 +575,50 @@
         </w:drawing>
       </w:r>
     </w:p>
+    <w:p>
+      <w:pPr>
+        <w:pStyle w:val="Heading1"/>
+      </w:pPr>
+      <w:r>
+        <w:t>Gráfico Radar de Maturidade</w:t>
+      </w:r>
+    </w:p>
+    <w:p>
+      <w:r>
+        <w:drawing>
+          <wp:inline xmlns:a="http://schemas.openxmlformats.org/drawingml/2006/main" xmlns:pic="http://schemas.openxmlformats.org/drawingml/2006/picture">
+            <wp:extent cx="5029200" cy="4352626"/>
+            <wp:docPr id="3" name="Picture 3"/>
+            <wp:cNvGraphicFramePr>
+              <a:graphicFrameLocks noChangeAspect="1"/>
+            </wp:cNvGraphicFramePr>
+            <a:graphic>
+              <a:graphicData uri="http://schemas.openxmlformats.org/drawingml/2006/picture">
+                <pic:pic>
+                  <pic:nvPicPr>
+                    <pic:cNvPr id="0" name="grafico_radar_maturidade.png"/>
+                    <pic:cNvPicPr/>
+                  </pic:nvPicPr>
+                  <pic:blipFill>
+                    <a:blip r:embed="rId11"/>
+                    <a:stretch>
+                      <a:fillRect/>
+                    </a:stretch>
+                  </pic:blipFill>
+                  <pic:spPr>
+                    <a:xfrm>
+                      <a:off x="0" y="0"/>
+                      <a:ext cx="5029200" cy="4352626"/>
+                    </a:xfrm>
+                    <a:prstGeom prst="rect"/>
+                  </pic:spPr>
+                </pic:pic>
+              </a:graphicData>
+            </a:graphic>
+          </wp:inline>
+        </w:drawing>
+      </w:r>
+    </w:p>
     <w:sectPr>
       <w:pgSz w:w="12240" w:h="15840"/>
       <w:pgMar w:top="1440" w:right="1800" w:bottom="1440" w:left="1800" w:header="720" w:footer="720" w:gutter="0"/>

</xml_diff>

<commit_message>
:books: docs - Atualizando README.md
</commit_message>
<xml_diff>
--- a/relatorios/Relatorio_Avaliacao_Maturidade.docx
+++ b/relatorios/Relatorio_Avaliacao_Maturidade.docx
@@ -231,7 +231,7 @@
           </w:tcPr>
           <w:p>
             <w:r>
-              <w:t>nan</w:t>
+              <w:t>✅ Processo consolidado e amplamente adotado pelas equipes. Revisão periódica garante conformidade.</w:t>
             </w:r>
           </w:p>
         </w:tc>
@@ -263,7 +263,7 @@
           </w:tcPr>
           <w:p>
             <w:r>
-              <w:t>3</w:t>
+              <w:t>2</w:t>
             </w:r>
           </w:p>
         </w:tc>
@@ -273,7 +273,7 @@
           </w:tcPr>
           <w:p>
             <w:r>
-              <w:t>nan</w:t>
+              <w:t>🔄 Ferramentas ativas, mas ainda com uso limitado por áreas não técnicas. Treinamentos adicionais recomendados.</w:t>
             </w:r>
           </w:p>
         </w:tc>
@@ -305,7 +305,7 @@
           </w:tcPr>
           <w:p>
             <w:r>
-              <w:t>3</w:t>
+              <w:t>1</w:t>
             </w:r>
           </w:p>
         </w:tc>
@@ -315,7 +315,7 @@
           </w:tcPr>
           <w:p>
             <w:r>
-              <w:t>nan</w:t>
+              <w:t>🚧 Processo ainda não implementado. Requer definição clara de centros de custo e critérios de rateio.</w:t>
             </w:r>
           </w:p>
         </w:tc>
@@ -357,7 +357,7 @@
           </w:tcPr>
           <w:p>
             <w:r>
-              <w:t>nan</w:t>
+              <w:t>✅ Orçamentos previstos regularmente com base em tendências históricas. Forecast validado com stakeholders.</w:t>
             </w:r>
           </w:p>
         </w:tc>
@@ -399,7 +399,7 @@
           </w:tcPr>
           <w:p>
             <w:r>
-              <w:t>nan</w:t>
+              <w:t>🔄 Estratégias aplicadas em parte da infraestrutura. Potencial de expansão com análise mais granular de workloads.</w:t>
             </w:r>
           </w:p>
         </w:tc>
@@ -441,7 +441,7 @@
           </w:tcPr>
           <w:p>
             <w:r>
-              <w:t>nan</w:t>
+              <w:t>🚧 Não há rotina estabelecida para reavaliação de workloads. Sugere-se calendário de revisões trimestrais.</w:t>
             </w:r>
           </w:p>
         </w:tc>
@@ -483,7 +483,7 @@
           </w:tcPr>
           <w:p>
             <w:r>
-              <w:t>nan</w:t>
+              <w:t>🔄 Reuniões realizadas com certa frequência, mas ainda com baixa participação intersetorial.</w:t>
             </w:r>
           </w:p>
         </w:tc>
@@ -525,7 +525,7 @@
           </w:tcPr>
           <w:p>
             <w:r>
-              <w:t>nan</w:t>
+              <w:t>🚧 Ausência de visualizações centralizadas e acessíveis. Recomendado criar painel com métricas críticas (tags, budget, anomalias).</w:t>
             </w:r>
           </w:p>
         </w:tc>

</xml_diff>